<commit_message>
Added pause after each task
</commit_message>
<xml_diff>
--- a/HW4_Mark_Robinson_UG/Report.docx
+++ b/HW4_Mark_Robinson_UG/Report.docx
@@ -500,23 +500,7 @@
           <w:sz w:val="22"/>
           <w:szCs w:val="22"/>
         </w:rPr>
-        <w:t xml:space="preserve">Displays the mean of the </w:t>
-      </w:r>
-      <w:proofErr w:type="spellStart"/>
-      <w:r>
-        <w:rPr>
-          <w:sz w:val="22"/>
-          <w:szCs w:val="22"/>
-        </w:rPr>
-        <w:t>eigendigits</w:t>
-      </w:r>
-      <w:proofErr w:type="spellEnd"/>
-      <w:r>
-        <w:rPr>
-          <w:sz w:val="22"/>
-          <w:szCs w:val="22"/>
-        </w:rPr>
-        <w:t xml:space="preserve"> and the first 8 principal components as images.</w:t>
+        <w:t>Displays the mean of the eigendigits and the first 8 principal components as images.</w:t>
       </w:r>
     </w:p>
     <w:p>
@@ -747,17 +731,22 @@
           <w:sz w:val="22"/>
           <w:szCs w:val="22"/>
         </w:rPr>
-        <w:t xml:space="preserve">Proportion of Variance With Increased Number </w:t>
-      </w:r>
-      <w:proofErr w:type="gramStart"/>
-      <w:r>
-        <w:rPr>
-          <w:sz w:val="22"/>
-          <w:szCs w:val="22"/>
-        </w:rPr>
-        <w:t>of  Eigenvectors</w:t>
-      </w:r>
-      <w:proofErr w:type="gramEnd"/>
+        <w:t xml:space="preserve">Proportion of Variance </w:t>
+      </w:r>
+      <w:r>
+        <w:rPr>
+          <w:sz w:val="22"/>
+          <w:szCs w:val="22"/>
+        </w:rPr>
+        <w:t>with</w:t>
+      </w:r>
+      <w:r>
+        <w:rPr>
+          <w:sz w:val="22"/>
+          <w:szCs w:val="22"/>
+        </w:rPr>
+        <w:t xml:space="preserve"> Increased Number of Eigenvectors</w:t>
+      </w:r>
     </w:p>
     <w:p>
       <w:pPr>
@@ -788,10 +777,10 @@
         </w:rPr>
         <w:lastRenderedPageBreak/>
         <w:drawing>
-          <wp:inline distT="0" distB="0" distL="0" distR="0" wp14:anchorId="4ED269AB" wp14:editId="2E942E71">
-            <wp:extent cx="5334000" cy="4000500"/>
-            <wp:effectExtent l="0" t="0" r="0" b="0"/>
-            <wp:docPr id="5" name="Picture 5" descr="A close up of a map&#10;&#10;Description automatically generated"/>
+          <wp:inline distT="0" distB="0" distL="0" distR="0" wp14:anchorId="33DA3F4E" wp14:editId="751E1146">
+            <wp:extent cx="6165837" cy="3286125"/>
+            <wp:effectExtent l="0" t="0" r="6985" b="0"/>
+            <wp:docPr id="12" name="Picture 12"/>
             <wp:cNvGraphicFramePr>
               <a:graphicFrameLocks xmlns:a="http://schemas.openxmlformats.org/drawingml/2006/main" noChangeAspect="1"/>
             </wp:cNvGraphicFramePr>
@@ -799,29 +788,39 @@
               <a:graphicData uri="http://schemas.openxmlformats.org/drawingml/2006/picture">
                 <pic:pic xmlns:pic="http://schemas.openxmlformats.org/drawingml/2006/picture">
                   <pic:nvPicPr>
-                    <pic:cNvPr id="5" name="optdigits_pca.jpg"/>
-                    <pic:cNvPicPr/>
+                    <pic:cNvPr id="0" name="Picture 1"/>
+                    <pic:cNvPicPr>
+                      <a:picLocks noChangeAspect="1" noChangeArrowheads="1"/>
+                    </pic:cNvPicPr>
                   </pic:nvPicPr>
-                  <pic:blipFill>
-                    <a:blip r:embed="rId9">
+                  <pic:blipFill rotWithShape="1">
+                    <a:blip r:embed="rId9" cstate="print">
                       <a:extLst>
                         <a:ext uri="{28A0092B-C50C-407E-A947-70E740481C1C}">
                           <a14:useLocalDpi xmlns:a14="http://schemas.microsoft.com/office/drawing/2010/main" val="0"/>
                         </a:ext>
                       </a:extLst>
                     </a:blip>
-                    <a:stretch>
-                      <a:fillRect/>
-                    </a:stretch>
+                    <a:srcRect l="8493" t="5215" r="6410" b="7976"/>
+                    <a:stretch/>
                   </pic:blipFill>
-                  <pic:spPr>
+                  <pic:spPr bwMode="auto">
                     <a:xfrm>
                       <a:off x="0" y="0"/>
-                      <a:ext cx="5334000" cy="4000500"/>
+                      <a:ext cx="6207997" cy="3308595"/>
                     </a:xfrm>
                     <a:prstGeom prst="rect">
                       <a:avLst/>
                     </a:prstGeom>
+                    <a:noFill/>
+                    <a:ln>
+                      <a:noFill/>
+                    </a:ln>
+                    <a:extLst>
+                      <a:ext uri="{53640926-AAD7-44D8-BBD7-CCE9431645EC}">
+                        <a14:shadowObscured xmlns:a14="http://schemas.microsoft.com/office/drawing/2010/main"/>
+                      </a:ext>
+                    </a:extLst>
                   </pic:spPr>
                 </pic:pic>
               </a:graphicData>
@@ -863,8 +862,6 @@
         </w:rPr>
         <w:t>Three-dimensional scatterplot of the first three eigenvectors</w:t>
       </w:r>
-      <w:bookmarkStart w:id="0" w:name="_GoBack"/>
-      <w:bookmarkEnd w:id="0"/>
     </w:p>
     <w:p>
       <w:pPr>
@@ -882,7 +879,6 @@
           <w:sz w:val="22"/>
           <w:szCs w:val="22"/>
         </w:rPr>
-        <w:lastRenderedPageBreak/>
         <w:drawing>
           <wp:inline distT="0" distB="0" distL="0" distR="0" wp14:anchorId="5A8DB0ED" wp14:editId="5B5A71F3">
             <wp:extent cx="5334000" cy="4000500"/>
@@ -943,6 +939,7 @@
           <w:sz w:val="22"/>
           <w:szCs w:val="22"/>
         </w:rPr>
+        <w:lastRenderedPageBreak/>
         <w:t>Figure 4</w:t>
       </w:r>
       <w:r>
@@ -957,17 +954,8 @@
           <w:sz w:val="22"/>
           <w:szCs w:val="22"/>
         </w:rPr>
-        <w:t xml:space="preserve">The mean of the </w:t>
-      </w:r>
-      <w:proofErr w:type="spellStart"/>
-      <w:r>
-        <w:rPr>
-          <w:sz w:val="22"/>
-          <w:szCs w:val="22"/>
-        </w:rPr>
-        <w:t>eigendigits</w:t>
-      </w:r>
-      <w:proofErr w:type="spellEnd"/>
+        <w:t>The mean of the eigendigits</w:t>
+      </w:r>
     </w:p>
     <w:p>
       <w:pPr>
@@ -985,7 +973,6 @@
           <w:sz w:val="22"/>
           <w:szCs w:val="22"/>
         </w:rPr>
-        <w:lastRenderedPageBreak/>
         <w:drawing>
           <wp:inline distT="0" distB="0" distL="0" distR="0" wp14:anchorId="6AF4C194" wp14:editId="3B35407E">
             <wp:extent cx="5334000" cy="4000500"/>
@@ -1112,6 +1099,154 @@
       <w:pPr>
         <w:pStyle w:val="NormalWeb"/>
         <w:spacing w:line="480" w:lineRule="auto"/>
+        <w:ind w:firstLine="720"/>
+        <w:rPr>
+          <w:sz w:val="22"/>
+          <w:szCs w:val="22"/>
+        </w:rPr>
+      </w:pPr>
+      <w:r>
+        <w:rPr>
+          <w:sz w:val="22"/>
+          <w:szCs w:val="22"/>
+        </w:rPr>
+        <w:t>In figure 1 you can see the reconstruction error given varying eigenvector counts. According to the textbook, “…if we discard some eigenvectors with nonzero eigenvalues, there will be a reconstruction error and its magnitude will depend on the discarded eigenvalues” (p. 127). The plot in figure 1 follows this trend. As the number of eigenvectors increases, the reconstruction error decreases.</w:t>
+      </w:r>
+    </w:p>
+    <w:p>
+      <w:pPr>
+        <w:pStyle w:val="NormalWeb"/>
+        <w:spacing w:line="480" w:lineRule="auto"/>
+        <w:rPr>
+          <w:sz w:val="22"/>
+          <w:szCs w:val="22"/>
+        </w:rPr>
+      </w:pPr>
+      <w:r>
+        <w:rPr>
+          <w:sz w:val="22"/>
+          <w:szCs w:val="22"/>
+        </w:rPr>
+        <w:t>Figure 2 displays the</w:t>
+      </w:r>
+      <w:r>
+        <w:rPr>
+          <w:sz w:val="22"/>
+          <w:szCs w:val="22"/>
+        </w:rPr>
+        <w:t xml:space="preserve"> proportion of the variance. This demonstrates how a few of the eigenvectors are responsible for most of the variance. This is especially true for the datasets where the dimensions are highly correlated. The variance is determined by the magnitude of the eigenvalues; therefore, </w:t>
+      </w:r>
+      <w:r>
+        <w:rPr>
+          <w:sz w:val="22"/>
+          <w:szCs w:val="22"/>
+        </w:rPr>
+        <w:lastRenderedPageBreak/>
+        <w:t xml:space="preserve">eigenvectors with large eigenvalues </w:t>
+      </w:r>
+      <w:r>
+        <w:rPr>
+          <w:sz w:val="22"/>
+          <w:szCs w:val="22"/>
+        </w:rPr>
+        <w:t>a higher variance. If the dimensions are highly correlated, we will be able to make a large reduction in dimensionality (p. 124).</w:t>
+      </w:r>
+    </w:p>
+    <w:p>
+      <w:pPr>
+        <w:pStyle w:val="NormalWeb"/>
+        <w:spacing w:line="480" w:lineRule="auto"/>
+        <w:ind w:firstLine="720"/>
+        <w:rPr>
+          <w:sz w:val="22"/>
+          <w:szCs w:val="22"/>
+        </w:rPr>
+      </w:pPr>
+      <w:r>
+        <w:rPr>
+          <w:sz w:val="22"/>
+          <w:szCs w:val="22"/>
+        </w:rPr>
+        <w:t>Figure 3 shows the optdigits data plotted in the space of three principal components</w:t>
+      </w:r>
+      <w:r>
+        <w:rPr>
+          <w:sz w:val="22"/>
+          <w:szCs w:val="22"/>
+        </w:rPr>
+        <w:t xml:space="preserve"> with the greatest eigenvalues</w:t>
+      </w:r>
+      <w:r>
+        <w:rPr>
+          <w:sz w:val="22"/>
+          <w:szCs w:val="22"/>
+        </w:rPr>
+        <w:t>.</w:t>
+      </w:r>
+      <w:r>
+        <w:rPr>
+          <w:sz w:val="22"/>
+          <w:szCs w:val="22"/>
+        </w:rPr>
+        <w:t xml:space="preserve"> This allows us to see how well the dimensions grouped the digits. For the most part, the digits are grouped correctly; however, there are a few outliers. This is to be expected since, while the first three principle components are responsible for most of the variance, there are other lesser components that responsible for the variance. As a result, the digits would be grouped more accurately if more principle components were shown.</w:t>
+      </w:r>
+    </w:p>
+    <w:p>
+      <w:pPr>
+        <w:pStyle w:val="NormalWeb"/>
+        <w:spacing w:line="480" w:lineRule="auto"/>
+        <w:ind w:firstLine="720"/>
+        <w:rPr>
+          <w:sz w:val="22"/>
+          <w:szCs w:val="22"/>
+        </w:rPr>
+      </w:pPr>
+      <w:r>
+        <w:rPr>
+          <w:sz w:val="22"/>
+          <w:szCs w:val="22"/>
+        </w:rPr>
+        <w:t>Figure 4 contains the mean of the eigendigits. Here the eigenvector is displayed</w:t>
+      </w:r>
+      <w:r>
+        <w:rPr>
+          <w:sz w:val="22"/>
+          <w:szCs w:val="22"/>
+        </w:rPr>
+        <w:t xml:space="preserve"> as an image. This gives us an idea of what</w:t>
+      </w:r>
+      <w:r>
+        <w:rPr>
+          <w:sz w:val="22"/>
+          <w:szCs w:val="22"/>
+        </w:rPr>
+        <w:t xml:space="preserve"> the mean digit looks like. When performing PCA, this mean eigenvector is subtracted from each image. This allows us to get the variance or see how each image differs from the mean.</w:t>
+      </w:r>
+    </w:p>
+    <w:p>
+      <w:pPr>
+        <w:pStyle w:val="NormalWeb"/>
+        <w:spacing w:line="480" w:lineRule="auto"/>
+        <w:ind w:firstLine="720"/>
+        <w:rPr>
+          <w:sz w:val="22"/>
+          <w:szCs w:val="22"/>
+        </w:rPr>
+      </w:pPr>
+      <w:bookmarkStart w:id="0" w:name="_GoBack"/>
+      <w:bookmarkEnd w:id="0"/>
+      <w:r>
+        <w:rPr>
+          <w:sz w:val="22"/>
+          <w:szCs w:val="22"/>
+        </w:rPr>
+        <w:t>Figure 5 shows the first eight principle component as images. These eight images can be used to represent the covariance matrix of the optdigits. In other words, any digit in the dataset can be created by combining the principle components. This allows us to perform expensive operations such as face recognition using only a few dimensions.</w:t>
+      </w:r>
+    </w:p>
+    <w:p>
+      <w:pPr>
+        <w:pStyle w:val="NormalWeb"/>
+        <w:spacing w:line="480" w:lineRule="auto"/>
         <w:jc w:val="center"/>
         <w:rPr>
           <w:sz w:val="22"/>
@@ -1142,7 +1277,7 @@
           <w:sz w:val="22"/>
           <w:szCs w:val="22"/>
         </w:rPr>
-        <w:t>To run the software, simply run the program.</w:t>
+        <w:t>Start the program by pressing “Run”. The program will pause and wait for input after each task.</w:t>
       </w:r>
     </w:p>
     <w:p/>

</xml_diff>